<commit_message>
Added The Domino Enemy
Name subject to change xD

 - UwU
</commit_message>
<xml_diff>
--- a/Concepts/Enemies/Dizzy Charger.docx
+++ b/Concepts/Enemies/Dizzy Charger.docx
@@ -20,10 +20,8 @@
           <w:sz w:val="48"/>
           <w:szCs w:val="48"/>
         </w:rPr>
-        <w:t>Enemies</w:t>
-      </w:r>
-      <w:bookmarkStart w:id="0" w:name="_GoBack"/>
-      <w:bookmarkEnd w:id="0"/>
+        <w:t>The Dizzy Charger</w:t>
+      </w:r>
       <w:r>
         <w:rPr>
           <w:rFonts w:asciiTheme="majorHAnsi" w:hAnsiTheme="majorHAnsi" w:cstheme="majorHAnsi"/>
@@ -44,6 +42,7 @@
           <w:szCs w:val="96"/>
         </w:rPr>
       </w:pPr>
+      <w:bookmarkStart w:id="0" w:name="_GoBack"/>
       <w:r>
         <w:rPr>
           <w:rFonts w:ascii="Bahnschrift SemiCondensed" w:hAnsi="Bahnschrift SemiCondensed" w:cs="Leelawadee UI Semilight"/>
@@ -51,9 +50,9 @@
           <w:szCs w:val="96"/>
         </w:rPr>
         <w:drawing>
-          <wp:inline distT="0" distB="0" distL="0" distR="0" wp14:anchorId="6AA119E5" wp14:editId="21572BA6">
-            <wp:extent cx="5731510" cy="3073400"/>
-            <wp:effectExtent l="0" t="0" r="2540" b="0"/>
+          <wp:inline distT="0" distB="0" distL="0" distR="0" wp14:anchorId="6AA119E5" wp14:editId="0AE4CFC7">
+            <wp:extent cx="5706520" cy="3060000"/>
+            <wp:effectExtent l="0" t="0" r="0" b="7620"/>
             <wp:docPr id="1" name="Picture 1"/>
             <wp:cNvGraphicFramePr>
               <a:graphicFrameLocks xmlns:a="http://schemas.openxmlformats.org/drawingml/2006/main" noChangeAspect="1"/>
@@ -74,7 +73,7 @@
                   <pic:spPr>
                     <a:xfrm>
                       <a:off x="0" y="0"/>
-                      <a:ext cx="5731510" cy="3073400"/>
+                      <a:ext cx="5706520" cy="3060000"/>
                     </a:xfrm>
                     <a:prstGeom prst="rect">
                       <a:avLst/>
@@ -86,6 +85,7 @@
           </wp:inline>
         </w:drawing>
       </w:r>
+      <w:bookmarkEnd w:id="0"/>
     </w:p>
     <w:p>
       <w:pPr>
@@ -97,9 +97,8 @@
           <w:szCs w:val="28"/>
         </w:rPr>
       </w:pPr>
-    </w:p>
-    <w:p>
-      <w:pPr>
+      <w:bookmarkStart w:id="1" w:name="_Hlk32029248"/>
+      <w:r>
         <w:rPr>
           <w:rFonts w:cstheme="minorHAnsi"/>
           <w:b/>
@@ -107,18 +106,10 @@
           <w:sz w:val="28"/>
           <w:szCs w:val="28"/>
         </w:rPr>
-      </w:pPr>
-      <w:r>
-        <w:rPr>
-          <w:rFonts w:cstheme="minorHAnsi"/>
-          <w:b/>
-          <w:bCs/>
-          <w:sz w:val="28"/>
-          <w:szCs w:val="28"/>
-        </w:rPr>
-        <w:t>The Dizzy Charger</w:t>
+        <w:t>Brief Synopsis</w:t>
       </w:r>
     </w:p>
+    <w:bookmarkEnd w:id="1"/>
     <w:p>
       <w:pPr>
         <w:rPr>
@@ -976,7 +967,86 @@
         </w:rPr>
         <w:t>Model is just rotated on its axis, the and tilted in the direction its moving.</w:t>
       </w:r>
+      <w:bookmarkStart w:id="2" w:name="_Hlk32029146"/>
     </w:p>
+    <w:p>
+      <w:pPr>
+        <w:rPr>
+          <w:rFonts w:cstheme="minorHAnsi"/>
+          <w:b/>
+          <w:bCs/>
+          <w:sz w:val="28"/>
+          <w:szCs w:val="28"/>
+        </w:rPr>
+      </w:pPr>
+      <w:r>
+        <w:rPr>
+          <w:rFonts w:cstheme="minorHAnsi"/>
+          <w:sz w:val="28"/>
+          <w:szCs w:val="28"/>
+        </w:rPr>
+        <w:tab/>
+      </w:r>
+      <w:r>
+        <w:rPr>
+          <w:rFonts w:cstheme="minorHAnsi"/>
+          <w:b/>
+          <w:bCs/>
+          <w:sz w:val="28"/>
+          <w:szCs w:val="28"/>
+        </w:rPr>
+        <w:t>Death</w:t>
+      </w:r>
+      <w:r>
+        <w:rPr>
+          <w:rFonts w:cstheme="minorHAnsi"/>
+          <w:b/>
+          <w:bCs/>
+          <w:sz w:val="28"/>
+          <w:szCs w:val="28"/>
+        </w:rPr>
+        <w:t>:</w:t>
+      </w:r>
+    </w:p>
+    <w:p>
+      <w:pPr>
+        <w:pStyle w:val="ListParagraph"/>
+        <w:numPr>
+          <w:ilvl w:val="0"/>
+          <w:numId w:val="6"/>
+        </w:numPr>
+        <w:rPr>
+          <w:rFonts w:cstheme="minorHAnsi"/>
+          <w:sz w:val="28"/>
+          <w:szCs w:val="28"/>
+        </w:rPr>
+      </w:pPr>
+      <w:r>
+        <w:rPr>
+          <w:rFonts w:cstheme="minorHAnsi"/>
+          <w:sz w:val="28"/>
+          <w:szCs w:val="28"/>
+        </w:rPr>
+        <w:t>It will explode or something</w:t>
+      </w:r>
+      <w:r>
+        <w:rPr>
+          <w:rFonts w:cstheme="minorHAnsi"/>
+          <w:sz w:val="28"/>
+          <w:szCs w:val="28"/>
+        </w:rPr>
+        <w:t>.</w:t>
+      </w:r>
+      <w:r>
+        <w:rPr>
+          <w:rFonts w:cstheme="minorHAnsi"/>
+          <w:sz w:val="28"/>
+          <w:szCs w:val="28"/>
+        </w:rPr>
+        <w:tab/>
+      </w:r>
+    </w:p>
+    <w:bookmarkEnd w:id="2"/>
     <w:p>
       <w:pPr>
         <w:rPr>
@@ -1068,6 +1138,119 @@
 <file path=word/numbering.xml><?xml version="1.0" encoding="utf-8"?>
 <w:numbering xmlns:wpc="http://schemas.microsoft.com/office/word/2010/wordprocessingCanvas" xmlns:cx="http://schemas.microsoft.com/office/drawing/2014/chartex" xmlns:cx1="http://schemas.microsoft.com/office/drawing/2015/9/8/chartex" xmlns:cx2="http://schemas.microsoft.com/office/drawing/2015/10/21/chartex" xmlns:cx3="http://schemas.microsoft.com/office/drawing/2016/5/9/chartex" xmlns:cx4="http://schemas.microsoft.com/office/drawing/2016/5/10/chartex" xmlns:cx5="http://schemas.microsoft.com/office/drawing/2016/5/11/chartex" xmlns:cx6="http://schemas.microsoft.com/office/drawing/2016/5/12/chartex" xmlns:cx7="http://schemas.microsoft.com/office/drawing/2016/5/13/chartex" xmlns:cx8="http://schemas.microsoft.com/office/drawing/2016/5/14/chartex" xmlns:mc="http://schemas.openxmlformats.org/markup-compatibility/2006" xmlns:aink="http://schemas.microsoft.com/office/drawing/2016/ink" xmlns:am3d="http://schemas.microsoft.com/office/drawing/2017/model3d" xmlns:o="urn:schemas-microsoft-com:office:office" xmlns:r="http://schemas.openxmlformats.org/officeDocument/2006/relationships" xmlns:m="http://schemas.openxmlformats.org/officeDocument/2006/math" xmlns:v="urn:schemas-microsoft-com:vml" xmlns:wp14="http://schemas.microsoft.com/office/word/2010/wordprocessingDrawing" xmlns:wp="http://schemas.openxmlformats.org/drawingml/2006/wordprocessingDrawing" xmlns:w10="urn:schemas-microsoft-com:office:word" xmlns:w="http://schemas.openxmlformats.org/wordprocessingml/2006/main" xmlns:w14="http://schemas.microsoft.com/office/word/2010/wordml" xmlns:w15="http://schemas.microsoft.com/office/word/2012/wordml" xmlns:w16cid="http://schemas.microsoft.com/office/word/2016/wordml/cid" xmlns:w16se="http://schemas.microsoft.com/office/word/2015/wordml/symex" xmlns:wpg="http://schemas.microsoft.com/office/word/2010/wordprocessingGroup" xmlns:wpi="http://schemas.microsoft.com/office/word/2010/wordprocessingInk" xmlns:wne="http://schemas.microsoft.com/office/word/2006/wordml" xmlns:wps="http://schemas.microsoft.com/office/word/2010/wordprocessingShape" mc:Ignorable="w14 w15 w16se w16cid wp14">
   <w:abstractNum w:abstractNumId="0" w15:restartNumberingAfterBreak="0">
+    <w:nsid w:val="02CC0B23"/>
+    <w:multiLevelType w:val="hybridMultilevel"/>
+    <w:tmpl w:val="806E6DA2"/>
+    <w:lvl w:ilvl="0" w:tplc="54605A02">
+      <w:numFmt w:val="bullet"/>
+      <w:lvlText w:val="-"/>
+      <w:lvlJc w:val="left"/>
+      <w:pPr>
+        <w:ind w:left="1140" w:hanging="360"/>
+      </w:pPr>
+      <w:rPr>
+        <w:rFonts w:ascii="Calibri" w:eastAsiaTheme="minorHAnsi" w:hAnsi="Calibri" w:cs="Calibri" w:hint="default"/>
+        <w:b/>
+      </w:rPr>
+    </w:lvl>
+    <w:lvl w:ilvl="1" w:tplc="08090003" w:tentative="1">
+      <w:start w:val="1"/>
+      <w:numFmt w:val="bullet"/>
+      <w:lvlText w:val="o"/>
+      <w:lvlJc w:val="left"/>
+      <w:pPr>
+        <w:ind w:left="1860" w:hanging="360"/>
+      </w:pPr>
+      <w:rPr>
+        <w:rFonts w:ascii="Courier New" w:hAnsi="Courier New" w:cs="Courier New" w:hint="default"/>
+      </w:rPr>
+    </w:lvl>
+    <w:lvl w:ilvl="2" w:tplc="08090005" w:tentative="1">
+      <w:start w:val="1"/>
+      <w:numFmt w:val="bullet"/>
+      <w:lvlText w:val=""/>
+      <w:lvlJc w:val="left"/>
+      <w:pPr>
+        <w:ind w:left="2580" w:hanging="360"/>
+      </w:pPr>
+      <w:rPr>
+        <w:rFonts w:ascii="Wingdings" w:hAnsi="Wingdings" w:hint="default"/>
+      </w:rPr>
+    </w:lvl>
+    <w:lvl w:ilvl="3" w:tplc="08090001" w:tentative="1">
+      <w:start w:val="1"/>
+      <w:numFmt w:val="bullet"/>
+      <w:lvlText w:val=""/>
+      <w:lvlJc w:val="left"/>
+      <w:pPr>
+        <w:ind w:left="3300" w:hanging="360"/>
+      </w:pPr>
+      <w:rPr>
+        <w:rFonts w:ascii="Symbol" w:hAnsi="Symbol" w:hint="default"/>
+      </w:rPr>
+    </w:lvl>
+    <w:lvl w:ilvl="4" w:tplc="08090003" w:tentative="1">
+      <w:start w:val="1"/>
+      <w:numFmt w:val="bullet"/>
+      <w:lvlText w:val="o"/>
+      <w:lvlJc w:val="left"/>
+      <w:pPr>
+        <w:ind w:left="4020" w:hanging="360"/>
+      </w:pPr>
+      <w:rPr>
+        <w:rFonts w:ascii="Courier New" w:hAnsi="Courier New" w:cs="Courier New" w:hint="default"/>
+      </w:rPr>
+    </w:lvl>
+    <w:lvl w:ilvl="5" w:tplc="08090005" w:tentative="1">
+      <w:start w:val="1"/>
+      <w:numFmt w:val="bullet"/>
+      <w:lvlText w:val=""/>
+      <w:lvlJc w:val="left"/>
+      <w:pPr>
+        <w:ind w:left="4740" w:hanging="360"/>
+      </w:pPr>
+      <w:rPr>
+        <w:rFonts w:ascii="Wingdings" w:hAnsi="Wingdings" w:hint="default"/>
+      </w:rPr>
+    </w:lvl>
+    <w:lvl w:ilvl="6" w:tplc="08090001" w:tentative="1">
+      <w:start w:val="1"/>
+      <w:numFmt w:val="bullet"/>
+      <w:lvlText w:val=""/>
+      <w:lvlJc w:val="left"/>
+      <w:pPr>
+        <w:ind w:left="5460" w:hanging="360"/>
+      </w:pPr>
+      <w:rPr>
+        <w:rFonts w:ascii="Symbol" w:hAnsi="Symbol" w:hint="default"/>
+      </w:rPr>
+    </w:lvl>
+    <w:lvl w:ilvl="7" w:tplc="08090003" w:tentative="1">
+      <w:start w:val="1"/>
+      <w:numFmt w:val="bullet"/>
+      <w:lvlText w:val="o"/>
+      <w:lvlJc w:val="left"/>
+      <w:pPr>
+        <w:ind w:left="6180" w:hanging="360"/>
+      </w:pPr>
+      <w:rPr>
+        <w:rFonts w:ascii="Courier New" w:hAnsi="Courier New" w:cs="Courier New" w:hint="default"/>
+      </w:rPr>
+    </w:lvl>
+    <w:lvl w:ilvl="8" w:tplc="08090005" w:tentative="1">
+      <w:start w:val="1"/>
+      <w:numFmt w:val="bullet"/>
+      <w:lvlText w:val=""/>
+      <w:lvlJc w:val="left"/>
+      <w:pPr>
+        <w:ind w:left="6900" w:hanging="360"/>
+      </w:pPr>
+      <w:rPr>
+        <w:rFonts w:ascii="Wingdings" w:hAnsi="Wingdings" w:hint="default"/>
+      </w:rPr>
+    </w:lvl>
+  </w:abstractNum>
+  <w:abstractNum w:abstractNumId="1" w15:restartNumberingAfterBreak="0">
     <w:nsid w:val="04863D6F"/>
     <w:multiLevelType w:val="hybridMultilevel"/>
     <w:tmpl w:val="9F54FA48"/>
@@ -1180,7 +1363,7 @@
       </w:rPr>
     </w:lvl>
   </w:abstractNum>
-  <w:abstractNum w:abstractNumId="1" w15:restartNumberingAfterBreak="0">
+  <w:abstractNum w:abstractNumId="2" w15:restartNumberingAfterBreak="0">
     <w:nsid w:val="4600403B"/>
     <w:multiLevelType w:val="hybridMultilevel"/>
     <w:tmpl w:val="5FCEFC74"/>
@@ -1293,7 +1476,7 @@
       </w:rPr>
     </w:lvl>
   </w:abstractNum>
-  <w:abstractNum w:abstractNumId="2" w15:restartNumberingAfterBreak="0">
+  <w:abstractNum w:abstractNumId="3" w15:restartNumberingAfterBreak="0">
     <w:nsid w:val="5B522A96"/>
     <w:multiLevelType w:val="hybridMultilevel"/>
     <w:tmpl w:val="DE9CB650"/>
@@ -1406,7 +1589,7 @@
       </w:rPr>
     </w:lvl>
   </w:abstractNum>
-  <w:abstractNum w:abstractNumId="3" w15:restartNumberingAfterBreak="0">
+  <w:abstractNum w:abstractNumId="4" w15:restartNumberingAfterBreak="0">
     <w:nsid w:val="678227E0"/>
     <w:multiLevelType w:val="hybridMultilevel"/>
     <w:tmpl w:val="45D0A56E"/>
@@ -1519,7 +1702,7 @@
       </w:rPr>
     </w:lvl>
   </w:abstractNum>
-  <w:abstractNum w:abstractNumId="4" w15:restartNumberingAfterBreak="0">
+  <w:abstractNum w:abstractNumId="5" w15:restartNumberingAfterBreak="0">
     <w:nsid w:val="7EDD2953"/>
     <w:multiLevelType w:val="hybridMultilevel"/>
     <w:tmpl w:val="CE3A0198"/>
@@ -1634,19 +1817,22 @@
     </w:lvl>
   </w:abstractNum>
   <w:num w:numId="1">
+    <w:abstractNumId w:val="3"/>
+  </w:num>
+  <w:num w:numId="2">
+    <w:abstractNumId w:val="4"/>
+  </w:num>
+  <w:num w:numId="3">
+    <w:abstractNumId w:val="1"/>
+  </w:num>
+  <w:num w:numId="4">
+    <w:abstractNumId w:val="5"/>
+  </w:num>
+  <w:num w:numId="5">
     <w:abstractNumId w:val="2"/>
   </w:num>
-  <w:num w:numId="2">
-    <w:abstractNumId w:val="3"/>
-  </w:num>
-  <w:num w:numId="3">
+  <w:num w:numId="6">
     <w:abstractNumId w:val="0"/>
-  </w:num>
-  <w:num w:numId="4">
-    <w:abstractNumId w:val="4"/>
-  </w:num>
-  <w:num w:numId="5">
-    <w:abstractNumId w:val="1"/>
   </w:num>
 </w:numbering>
 </file>

</xml_diff>